<commit_message>
Back fini, ajout des pages html+css, début du front
</commit_message>
<xml_diff>
--- a/PITCH PRESENTATION ORAL API FUT.docx
+++ b/PITCH PRESENTATION ORAL API FUT.docx
@@ -67,13 +67,11 @@
       <w:r>
         <w:t xml:space="preserve"> Faciliter la vie du joueur </w:t>
       </w:r>
-      <w:proofErr w:type="spellStart"/>
-      <w:r>
-        <w:t>fifa</w:t>
-      </w:r>
-      <w:proofErr w:type="spellEnd"/>
-      <w:r>
-        <w:t xml:space="preserve"> en lui proposant la liste de nombreux joueurs à </w:t>
+      <w:r>
+        <w:t>F</w:t>
+      </w:r>
+      <w:r>
+        <w:t xml:space="preserve">ifa en lui proposant la liste de nombreux joueurs à </w:t>
       </w:r>
       <w:proofErr w:type="spellStart"/>
       <w:r>
@@ -95,13 +93,8 @@
       </w:r>
     </w:p>
     <w:p>
-      <w:proofErr w:type="gramStart"/>
-      <w:r>
-        <w:t>API utilisés</w:t>
-      </w:r>
-      <w:proofErr w:type="gramEnd"/>
-      <w:r>
-        <w:t> : API FUT item joueur.</w:t>
+      <w:r>
+        <w:t>API utilisés : API FUT item joueur.</w:t>
       </w:r>
       <w:r>
         <w:br/>
@@ -131,15 +124,7 @@
         <w:t>Nombreux items « joueurs » sous forme de carte. Contient de nombreuse statistique</w:t>
       </w:r>
       <w:r>
-        <w:t xml:space="preserve"> </w:t>
-      </w:r>
-      <w:proofErr w:type="gramStart"/>
-      <w:r>
-        <w:t>( 6</w:t>
-      </w:r>
-      <w:proofErr w:type="gramEnd"/>
-      <w:r>
-        <w:t xml:space="preserve"> Principal,</w:t>
+        <w:t xml:space="preserve"> ( 6 Principal,</w:t>
       </w:r>
       <w:r>
         <w:t xml:space="preserve"> 29 détaillés).</w:t>
@@ -671,18 +656,10 @@
         <w:t>Sans oubliés Club + Nationalité + Poste +</w:t>
       </w:r>
       <w:r>
-        <w:t xml:space="preserve"> Etoile de geste technique + Etoile de mauvais pied + Quel est le bon pied </w:t>
-      </w:r>
-      <w:proofErr w:type="gramStart"/>
-      <w:r>
-        <w:t xml:space="preserve">+ </w:t>
-      </w:r>
-      <w:r>
-        <w:t xml:space="preserve"> Moyenne</w:t>
-      </w:r>
-      <w:proofErr w:type="gramEnd"/>
-      <w:r>
-        <w:t xml:space="preserve"> général attribuée par EA sports</w:t>
+        <w:t xml:space="preserve"> Etoile de geste technique + Etoile de mauvais pied + Quel est le bon pied + </w:t>
+      </w:r>
+      <w:r>
+        <w:t xml:space="preserve"> Moyenne général attribuée par EA sports</w:t>
       </w:r>
     </w:p>
     <w:p>
@@ -714,15 +691,7 @@
     </w:p>
     <w:p>
       <w:r>
-        <w:t xml:space="preserve">A quel moment utile ? Dès que l’on </w:t>
-      </w:r>
-      <w:proofErr w:type="gramStart"/>
-      <w:r>
-        <w:t>veux</w:t>
-      </w:r>
-      <w:proofErr w:type="gramEnd"/>
-      <w:r>
-        <w:t xml:space="preserve"> connaître les stats d’un joueur rapidement et avec simplicité.</w:t>
+        <w:t>A quel moment utile ? Dès que l’on veux connaître les stats d’un joueur rapidement et avec simplicité.</w:t>
       </w:r>
     </w:p>
     <w:p/>
@@ -1529,6 +1498,21 @@
 </file>
 
 <file path=customXml/item1.xml><?xml version="1.0" encoding="utf-8"?>
+<p:properties xmlns:p="http://schemas.microsoft.com/office/2006/metadata/properties" xmlns:xsi="http://www.w3.org/2001/XMLSchema-instance" xmlns:pc="http://schemas.microsoft.com/office/infopath/2007/PartnerControls">
+  <documentManagement/>
+</p:properties>
+</file>
+
+<file path=customXml/item2.xml><?xml version="1.0" encoding="utf-8"?>
+<?mso-contentType ?>
+<FormTemplates xmlns="http://schemas.microsoft.com/sharepoint/v3/contenttype/forms">
+  <Display>DocumentLibraryForm</Display>
+  <Edit>DocumentLibraryForm</Edit>
+  <New>DocumentLibraryForm</New>
+</FormTemplates>
+</file>
+
+<file path=customXml/item3.xml><?xml version="1.0" encoding="utf-8"?>
 <ct:contentTypeSchema xmlns:ct="http://schemas.microsoft.com/office/2006/metadata/contentType" xmlns:ma="http://schemas.microsoft.com/office/2006/metadata/properties/metaAttributes" ct:_="" ma:_="" ma:contentTypeName="Document" ma:contentTypeID="0x010100D188ED50C537934B8F89C36E89ACDAE9" ma:contentTypeVersion="10" ma:contentTypeDescription="Crée un document." ma:contentTypeScope="" ma:versionID="ccbbe226bc83074b009ee337f629c246">
   <xsd:schema xmlns:xsd="http://www.w3.org/2001/XMLSchema" xmlns:xs="http://www.w3.org/2001/XMLSchema" xmlns:p="http://schemas.microsoft.com/office/2006/metadata/properties" xmlns:ns3="243484bc-a0cc-435c-9058-f05bdc83d356" xmlns:ns4="231a5c23-fe43-4af4-bd17-c245a007f098" targetNamespace="http://schemas.microsoft.com/office/2006/metadata/properties" ma:root="true" ma:fieldsID="e66e7fad8fdde9384b2355141d599cfd" ns3:_="" ns4:_="">
     <xsd:import namespace="243484bc-a0cc-435c-9058-f05bdc83d356"/>
@@ -1731,22 +1715,24 @@
 </ct:contentTypeSchema>
 </file>
 
-<file path=customXml/item2.xml><?xml version="1.0" encoding="utf-8"?>
-<?mso-contentType ?>
-<FormTemplates xmlns="http://schemas.microsoft.com/sharepoint/v3/contenttype/forms">
-  <Display>DocumentLibraryForm</Display>
-  <Edit>DocumentLibraryForm</Edit>
-  <New>DocumentLibraryForm</New>
-</FormTemplates>
+<file path=customXml/itemProps1.xml><?xml version="1.0" encoding="utf-8"?>
+<ds:datastoreItem xmlns:ds="http://schemas.openxmlformats.org/officeDocument/2006/customXml" ds:itemID="{80205C86-CCD9-4103-9A5F-00EF41A0094C}">
+  <ds:schemaRefs>
+    <ds:schemaRef ds:uri="http://schemas.microsoft.com/office/2006/metadata/properties"/>
+    <ds:schemaRef ds:uri="http://schemas.microsoft.com/office/infopath/2007/PartnerControls"/>
+  </ds:schemaRefs>
+</ds:datastoreItem>
 </file>
 
-<file path=customXml/item3.xml><?xml version="1.0" encoding="utf-8"?>
-<p:properties xmlns:p="http://schemas.microsoft.com/office/2006/metadata/properties" xmlns:xsi="http://www.w3.org/2001/XMLSchema-instance" xmlns:pc="http://schemas.microsoft.com/office/infopath/2007/PartnerControls">
-  <documentManagement/>
-</p:properties>
+<file path=customXml/itemProps2.xml><?xml version="1.0" encoding="utf-8"?>
+<ds:datastoreItem xmlns:ds="http://schemas.openxmlformats.org/officeDocument/2006/customXml" ds:itemID="{3F1445E9-6975-4BF4-93ED-DB495C596E82}">
+  <ds:schemaRefs>
+    <ds:schemaRef ds:uri="http://schemas.microsoft.com/sharepoint/v3/contenttype/forms"/>
+  </ds:schemaRefs>
+</ds:datastoreItem>
 </file>
 
-<file path=customXml/itemProps1.xml><?xml version="1.0" encoding="utf-8"?>
+<file path=customXml/itemProps3.xml><?xml version="1.0" encoding="utf-8"?>
 <ds:datastoreItem xmlns:ds="http://schemas.openxmlformats.org/officeDocument/2006/customXml" ds:itemID="{FB293913-93EB-43C0-9849-545BF92F78C5}">
   <ds:schemaRefs>
     <ds:schemaRef ds:uri="http://schemas.microsoft.com/office/2006/metadata/contentType"/>
@@ -1763,29 +1749,4 @@
     <ds:schemaRef ds:uri="http://schemas.microsoft.com/internal/obd"/>
   </ds:schemaRefs>
 </ds:datastoreItem>
-</file>
-
-<file path=customXml/itemProps2.xml><?xml version="1.0" encoding="utf-8"?>
-<ds:datastoreItem xmlns:ds="http://schemas.openxmlformats.org/officeDocument/2006/customXml" ds:itemID="{3F1445E9-6975-4BF4-93ED-DB495C596E82}">
-  <ds:schemaRefs>
-    <ds:schemaRef ds:uri="http://schemas.microsoft.com/sharepoint/v3/contenttype/forms"/>
-  </ds:schemaRefs>
-</ds:datastoreItem>
-</file>
-
-<file path=customXml/itemProps3.xml><?xml version="1.0" encoding="utf-8"?>
-<ds:datastoreItem xmlns:ds="http://schemas.openxmlformats.org/officeDocument/2006/customXml" ds:itemID="{80205C86-CCD9-4103-9A5F-00EF41A0094C}">
-  <ds:schemaRefs>
-    <ds:schemaRef ds:uri="231a5c23-fe43-4af4-bd17-c245a007f098"/>
-    <ds:schemaRef ds:uri="http://schemas.microsoft.com/office/2006/documentManagement/types"/>
-    <ds:schemaRef ds:uri="243484bc-a0cc-435c-9058-f05bdc83d356"/>
-    <ds:schemaRef ds:uri="http://schemas.microsoft.com/office/2006/metadata/properties"/>
-    <ds:schemaRef ds:uri="http://schemas.microsoft.com/office/infopath/2007/PartnerControls"/>
-    <ds:schemaRef ds:uri="http://purl.org/dc/terms/"/>
-    <ds:schemaRef ds:uri="http://purl.org/dc/elements/1.1/"/>
-    <ds:schemaRef ds:uri="http://schemas.openxmlformats.org/package/2006/metadata/core-properties"/>
-    <ds:schemaRef ds:uri="http://www.w3.org/XML/1998/namespace"/>
-    <ds:schemaRef ds:uri="http://purl.org/dc/dcmitype/"/>
-  </ds:schemaRefs>
-</ds:datastoreItem>
 </file>
</xml_diff>